<commit_message>
last changes in april 2024
</commit_message>
<xml_diff>
--- a/Hardware/Layouts/Displays/Sinoptic_LED_CPU_IO.docx
+++ b/Hardware/Layouts/Displays/Sinoptic_LED_CPU_IO.docx
@@ -1823,38 +1823,8 @@
                 <w:sz w:val="24"/>
                 <w:szCs w:val="24"/>
               </w:rPr>
-              <w:t>BUS ADDRESS</w:t>
-            </w:r>
-          </w:p>
-        </w:tc>
-        <w:tc>
-          <w:tcPr>
-            <w:tcW w:w="165" w:type="dxa"/>
-            <w:vMerge/>
-            <w:shd w:val="clear" w:color="auto" w:fill="262626" w:themeFill="text1" w:themeFillTint="D9"/>
-            <w:vAlign w:val="center"/>
-          </w:tcPr>
-          <w:p>
-            <w:pPr>
-              <w:jc w:val="center"/>
-              <w:rPr>
-                <w:spacing w:val="80"/>
-              </w:rPr>
-            </w:pPr>
-          </w:p>
-        </w:tc>
-        <w:tc>
-          <w:tcPr>
-            <w:tcW w:w="1450" w:type="dxa"/>
-            <w:vAlign w:val="center"/>
-          </w:tcPr>
-          <w:p>
-            <w:pPr>
-              <w:jc w:val="center"/>
-              <w:rPr>
-                <w:spacing w:val="80"/>
-              </w:rPr>
-            </w:pPr>
+              <w:t>ADDRESS</w:t>
+            </w:r>
             <w:r>
               <w:rPr>
                 <w:b/>
@@ -1863,7 +1833,79 @@
                 <w:sz w:val="24"/>
                 <w:szCs w:val="24"/>
               </w:rPr>
-              <w:t>BUS DATA</w:t>
+              <w:t xml:space="preserve"> </w:t>
+            </w:r>
+            <w:r>
+              <w:rPr>
+                <w:b/>
+                <w:bCs/>
+                <w:spacing w:val="80"/>
+                <w:sz w:val="24"/>
+                <w:szCs w:val="24"/>
+              </w:rPr>
+              <w:t>BUS</w:t>
+            </w:r>
+          </w:p>
+        </w:tc>
+        <w:tc>
+          <w:tcPr>
+            <w:tcW w:w="165" w:type="dxa"/>
+            <w:vMerge/>
+            <w:shd w:val="clear" w:color="auto" w:fill="262626" w:themeFill="text1" w:themeFillTint="D9"/>
+            <w:vAlign w:val="center"/>
+          </w:tcPr>
+          <w:p>
+            <w:pPr>
+              <w:jc w:val="center"/>
+              <w:rPr>
+                <w:spacing w:val="80"/>
+              </w:rPr>
+            </w:pPr>
+          </w:p>
+        </w:tc>
+        <w:tc>
+          <w:tcPr>
+            <w:tcW w:w="1450" w:type="dxa"/>
+            <w:vAlign w:val="center"/>
+          </w:tcPr>
+          <w:p>
+            <w:pPr>
+              <w:jc w:val="center"/>
+              <w:rPr>
+                <w:b/>
+                <w:bCs/>
+                <w:spacing w:val="80"/>
+                <w:sz w:val="24"/>
+                <w:szCs w:val="24"/>
+              </w:rPr>
+            </w:pPr>
+            <w:r>
+              <w:rPr>
+                <w:b/>
+                <w:bCs/>
+                <w:spacing w:val="80"/>
+                <w:sz w:val="24"/>
+                <w:szCs w:val="24"/>
+              </w:rPr>
+              <w:t>DATA</w:t>
+            </w:r>
+          </w:p>
+          <w:p>
+            <w:pPr>
+              <w:jc w:val="center"/>
+              <w:rPr>
+                <w:spacing w:val="80"/>
+              </w:rPr>
+            </w:pPr>
+            <w:r>
+              <w:rPr>
+                <w:b/>
+                <w:bCs/>
+                <w:spacing w:val="80"/>
+                <w:sz w:val="24"/>
+                <w:szCs w:val="24"/>
+              </w:rPr>
+              <w:t>BUS</w:t>
             </w:r>
           </w:p>
         </w:tc>

</xml_diff>